<commit_message>
Possible scenarios are updated.
</commit_message>
<xml_diff>
--- a/Possible-Scenarios.docx
+++ b/Possible-Scenarios.docx
@@ -74,7 +74,15 @@
         <w:t>“DataPower”</w:t>
       </w:r>
       <w:r>
-        <w:t xml:space="preserve"> is a new start-up which is formed by a group of Politecnico di Milano master students who aim to create robots that will be used to increase the health quality of different groups of people that are living in different regions of Milan. </w:t>
+        <w:t xml:space="preserve"> is a new start-up which is formed by a group of </w:t>
+      </w:r>
+      <w:proofErr w:type="spellStart"/>
+      <w:r>
+        <w:t>Politecnico</w:t>
+      </w:r>
+      <w:proofErr w:type="spellEnd"/>
+      <w:r>
+        <w:t xml:space="preserve"> di Milano master students who aim to create robots that will be used to increase the health quality of different groups of people that are living in different regions of Milan. </w:t>
       </w:r>
       <w:r>
         <w:t>In order to develop this intelligent system</w:t>
@@ -100,6 +108,7 @@
       <w:r>
         <w:t xml:space="preserve">learn the average values of some health records in specified regions of Milan. And to get this values, they were advised to use the application; </w:t>
       </w:r>
+      <w:proofErr w:type="spellStart"/>
       <w:r>
         <w:rPr>
           <w:i/>
@@ -107,6 +116,7 @@
         </w:rPr>
         <w:t>TrackMe</w:t>
       </w:r>
+      <w:proofErr w:type="spellEnd"/>
       <w:r>
         <w:rPr>
           <w:u w:val="single"/>
@@ -125,6 +135,7 @@
       <w:r>
         <w:t xml:space="preserve"> registered “DataPower” to </w:t>
       </w:r>
+      <w:proofErr w:type="spellStart"/>
       <w:r>
         <w:rPr>
           <w:i/>
@@ -132,9 +143,11 @@
         </w:rPr>
         <w:t>TrackMe</w:t>
       </w:r>
+      <w:proofErr w:type="spellEnd"/>
       <w:r>
         <w:t xml:space="preserve"> and they performed some anonymous data requests based on their predefined regions. For each request, </w:t>
       </w:r>
+      <w:proofErr w:type="spellStart"/>
       <w:r>
         <w:rPr>
           <w:i/>
@@ -142,9 +155,11 @@
         </w:rPr>
         <w:t>TrackMe</w:t>
       </w:r>
+      <w:proofErr w:type="spellEnd"/>
       <w:r>
         <w:t xml:space="preserve">, searched its system for the requested data and checked whether the requested data satisfied the anomality constraint. Luckily, all of the requests that were made by “DataPower” satisfied the anomality constraints and </w:t>
       </w:r>
+      <w:proofErr w:type="spellStart"/>
       <w:r>
         <w:rPr>
           <w:i/>
@@ -152,6 +167,7 @@
         </w:rPr>
         <w:t>TrackMe</w:t>
       </w:r>
+      <w:proofErr w:type="spellEnd"/>
       <w:r>
         <w:t xml:space="preserve"> been able to provide all of the data that has been requested from itself. </w:t>
       </w:r>
@@ -255,6 +271,7 @@
         </w:rPr>
         <w:t xml:space="preserve"> requests data of an individual whose SSN is 112344583. When </w:t>
       </w:r>
+      <w:proofErr w:type="spellStart"/>
       <w:r>
         <w:rPr>
           <w:i/>
@@ -263,6 +280,7 @@
         </w:rPr>
         <w:t>TrackMe</w:t>
       </w:r>
+      <w:proofErr w:type="spellEnd"/>
       <w:r>
         <w:rPr>
           <w:i/>
@@ -310,6 +328,7 @@
         </w:rPr>
         <w:t xml:space="preserve">and rejected the approval request that is coming from </w:t>
       </w:r>
+      <w:proofErr w:type="spellStart"/>
       <w:r>
         <w:rPr>
           <w:i/>
@@ -318,6 +337,7 @@
         </w:rPr>
         <w:t>TrackMe</w:t>
       </w:r>
+      <w:proofErr w:type="spellEnd"/>
       <w:r>
         <w:rPr>
           <w:i/>
@@ -330,7 +350,21 @@
         <w:rPr>
           <w:color w:val="000000" w:themeColor="text1"/>
         </w:rPr>
-        <w:t xml:space="preserve">Since, individual rejected the request, TrackMe also rejects the data request of </w:t>
+        <w:t xml:space="preserve">Since, individual rejected the request, </w:t>
+      </w:r>
+      <w:proofErr w:type="spellStart"/>
+      <w:r>
+        <w:rPr>
+          <w:color w:val="000000" w:themeColor="text1"/>
+        </w:rPr>
+        <w:t>TrackMe</w:t>
+      </w:r>
+      <w:proofErr w:type="spellEnd"/>
+      <w:r>
+        <w:rPr>
+          <w:color w:val="000000" w:themeColor="text1"/>
+        </w:rPr>
+        <w:t xml:space="preserve"> also rejects the data request of </w:t>
       </w:r>
       <w:r>
         <w:rPr>
@@ -429,11 +463,19 @@
         </w:rPr>
         <w:t>(</w:t>
       </w:r>
-      <w:r>
-        <w:rPr>
-          <w:color w:val="FF0000"/>
-        </w:rPr>
-        <w:t>AutomatedSOS data monitor</w:t>
+      <w:proofErr w:type="spellStart"/>
+      <w:r>
+        <w:rPr>
+          <w:color w:val="FF0000"/>
+        </w:rPr>
+        <w:t>AutomatedSOS</w:t>
+      </w:r>
+      <w:proofErr w:type="spellEnd"/>
+      <w:r>
+        <w:rPr>
+          <w:color w:val="FF0000"/>
+        </w:rPr>
+        <w:t xml:space="preserve"> data monitor</w:t>
       </w:r>
       <w:r>
         <w:rPr>
@@ -493,6 +535,7 @@
         </w:rPr>
         <w:t xml:space="preserve">is an important organization in Italy. Additionally, it is one of the most reliable and oldest customer of </w:t>
       </w:r>
+      <w:proofErr w:type="spellStart"/>
       <w:r>
         <w:rPr>
           <w:i/>
@@ -501,6 +544,7 @@
         </w:rPr>
         <w:t>TrackMe</w:t>
       </w:r>
+      <w:proofErr w:type="spellEnd"/>
       <w:r>
         <w:rPr>
           <w:i/>
@@ -546,7 +590,23 @@
           <w:color w:val="000000" w:themeColor="text1"/>
           <w:u w:val="single"/>
         </w:rPr>
-        <w:t>“AutomatedSOS”</w:t>
+        <w:t>“</w:t>
+      </w:r>
+      <w:proofErr w:type="spellStart"/>
+      <w:r>
+        <w:rPr>
+          <w:color w:val="000000" w:themeColor="text1"/>
+          <w:u w:val="single"/>
+        </w:rPr>
+        <w:t>AutomatedSOS</w:t>
+      </w:r>
+      <w:proofErr w:type="spellEnd"/>
+      <w:r>
+        <w:rPr>
+          <w:color w:val="000000" w:themeColor="text1"/>
+          <w:u w:val="single"/>
+        </w:rPr>
+        <w:t>”</w:t>
       </w:r>
       <w:r>
         <w:rPr>
@@ -578,6 +638,7 @@
         </w:rPr>
         <w:t xml:space="preserve"> </w:t>
       </w:r>
+      <w:proofErr w:type="spellStart"/>
       <w:r>
         <w:rPr>
           <w:i/>
@@ -586,6 +647,7 @@
         </w:rPr>
         <w:t>TrackMe</w:t>
       </w:r>
+      <w:proofErr w:type="spellEnd"/>
       <w:r>
         <w:rPr>
           <w:color w:val="000000" w:themeColor="text1"/>
@@ -597,7 +659,23 @@
           <w:color w:val="000000" w:themeColor="text1"/>
           <w:u w:val="single"/>
         </w:rPr>
-        <w:t>“AutomatedSOS”</w:t>
+        <w:t>“</w:t>
+      </w:r>
+      <w:proofErr w:type="spellStart"/>
+      <w:r>
+        <w:rPr>
+          <w:color w:val="000000" w:themeColor="text1"/>
+          <w:u w:val="single"/>
+        </w:rPr>
+        <w:t>AutomatedSOS</w:t>
+      </w:r>
+      <w:proofErr w:type="spellEnd"/>
+      <w:r>
+        <w:rPr>
+          <w:color w:val="000000" w:themeColor="text1"/>
+          <w:u w:val="single"/>
+        </w:rPr>
+        <w:t>”</w:t>
       </w:r>
       <w:r>
         <w:rPr>
@@ -616,7 +694,23 @@
           <w:color w:val="000000" w:themeColor="text1"/>
           <w:u w:val="single"/>
         </w:rPr>
-        <w:t>“AutomatedSOS”</w:t>
+        <w:t>“</w:t>
+      </w:r>
+      <w:proofErr w:type="spellStart"/>
+      <w:r>
+        <w:rPr>
+          <w:color w:val="000000" w:themeColor="text1"/>
+          <w:u w:val="single"/>
+        </w:rPr>
+        <w:t>AutomatedSOS</w:t>
+      </w:r>
+      <w:proofErr w:type="spellEnd"/>
+      <w:r>
+        <w:rPr>
+          <w:color w:val="000000" w:themeColor="text1"/>
+          <w:u w:val="single"/>
+        </w:rPr>
+        <w:t>”</w:t>
       </w:r>
       <w:r>
         <w:rPr>
@@ -654,7 +748,21 @@
         <w:rPr>
           <w:color w:val="000000" w:themeColor="text1"/>
         </w:rPr>
-        <w:t xml:space="preserve"> is the closest third party to Mr. Adams, so TrackMe notifies </w:t>
+        <w:t xml:space="preserve"> is the closest third party to Mr. Adams, so </w:t>
+      </w:r>
+      <w:proofErr w:type="spellStart"/>
+      <w:r>
+        <w:rPr>
+          <w:color w:val="000000" w:themeColor="text1"/>
+        </w:rPr>
+        <w:t>TrackMe</w:t>
+      </w:r>
+      <w:proofErr w:type="spellEnd"/>
+      <w:r>
+        <w:rPr>
+          <w:color w:val="000000" w:themeColor="text1"/>
+        </w:rPr>
+        <w:t xml:space="preserve"> notifies </w:t>
       </w:r>
       <w:r>
         <w:rPr>
@@ -818,6 +926,7 @@
         </w:rPr>
         <w:t xml:space="preserve">is already an active user of </w:t>
       </w:r>
+      <w:proofErr w:type="spellStart"/>
       <w:r>
         <w:rPr>
           <w:i/>
@@ -826,6 +935,7 @@
         </w:rPr>
         <w:t>TrackMe</w:t>
       </w:r>
+      <w:proofErr w:type="spellEnd"/>
       <w:r>
         <w:rPr>
           <w:i/>
@@ -853,6 +963,7 @@
         </w:rPr>
         <w:t xml:space="preserve"> service of </w:t>
       </w:r>
+      <w:proofErr w:type="spellStart"/>
       <w:r>
         <w:rPr>
           <w:i/>
@@ -861,6 +972,7 @@
         </w:rPr>
         <w:t>TrackMe</w:t>
       </w:r>
+      <w:proofErr w:type="spellEnd"/>
       <w:r>
         <w:rPr>
           <w:i/>
@@ -895,6 +1007,7 @@
         </w:rPr>
         <w:t xml:space="preserve">is found to be true, </w:t>
       </w:r>
+      <w:proofErr w:type="spellStart"/>
       <w:r>
         <w:rPr>
           <w:i/>
@@ -903,6 +1016,7 @@
         </w:rPr>
         <w:t>TrackMe</w:t>
       </w:r>
+      <w:proofErr w:type="spellEnd"/>
       <w:r>
         <w:rPr>
           <w:i/>
@@ -984,166 +1098,348 @@
         <w:rPr>
           <w:color w:val="FF0000"/>
         </w:rPr>
+        <w:t xml:space="preserve"> as runner</w:t>
+      </w:r>
+      <w:r>
+        <w:rPr>
+          <w:color w:val="FF0000"/>
+        </w:rPr>
         <w:t>)</w:t>
       </w:r>
-    </w:p>
-    <w:p>
-      <w:pPr>
-        <w:jc w:val="both"/>
-        <w:rPr>
-          <w:color w:val="000000" w:themeColor="text1"/>
-        </w:rPr>
-      </w:pPr>
-    </w:p>
-    <w:p>
-      <w:pPr>
-        <w:jc w:val="both"/>
-        <w:rPr>
-          <w:color w:val="000000" w:themeColor="text1"/>
-        </w:rPr>
-      </w:pPr>
-      <w:r>
-        <w:rPr>
-          <w:color w:val="000000" w:themeColor="text1"/>
-        </w:rPr>
-        <w:t xml:space="preserve">John Anderson hears from his friends that </w:t>
-      </w:r>
-      <w:r>
-        <w:rPr>
-          <w:i/>
-          <w:color w:val="000000" w:themeColor="text1"/>
-        </w:rPr>
-        <w:t>“Milan Health Institution”</w:t>
-      </w:r>
-      <w:r>
-        <w:rPr>
-          <w:i/>
-          <w:color w:val="000000" w:themeColor="text1"/>
-        </w:rPr>
-        <w:t xml:space="preserve"> </w:t>
-      </w:r>
-      <w:r>
-        <w:rPr>
-          <w:color w:val="000000" w:themeColor="text1"/>
-        </w:rPr>
-        <w:t xml:space="preserve">is organizing a run for the Sunday morning. He is good at running, so he decides to participate to the run. Then, he learns that </w:t>
-      </w:r>
-      <w:r>
-        <w:rPr>
-          <w:i/>
-          <w:color w:val="000000" w:themeColor="text1"/>
-        </w:rPr>
-        <w:t>“Milan Health Institution”</w:t>
-      </w:r>
-      <w:r>
-        <w:rPr>
-          <w:i/>
-          <w:color w:val="000000" w:themeColor="text1"/>
-        </w:rPr>
-        <w:t xml:space="preserve"> </w:t>
-      </w:r>
-      <w:r>
-        <w:rPr>
-          <w:color w:val="000000" w:themeColor="text1"/>
-        </w:rPr>
-        <w:t xml:space="preserve">organizes this run from a service running on a popular application called as </w:t>
-      </w:r>
-      <w:r>
-        <w:rPr>
-          <w:i/>
-          <w:color w:val="000000" w:themeColor="text1"/>
-          <w:u w:val="single"/>
-        </w:rPr>
-        <w:t>TrackMe</w:t>
-      </w:r>
-      <w:r>
-        <w:rPr>
-          <w:i/>
-          <w:color w:val="000000" w:themeColor="text1"/>
-          <w:u w:val="single"/>
-        </w:rPr>
-        <w:t xml:space="preserve"> </w:t>
-      </w:r>
-      <w:r>
-        <w:rPr>
-          <w:color w:val="000000" w:themeColor="text1"/>
-        </w:rPr>
-        <w:t xml:space="preserve">and in order to enroll to run, the first thing that he needs to do is to register for </w:t>
-      </w:r>
-      <w:r>
-        <w:rPr>
-          <w:i/>
-          <w:color w:val="000000" w:themeColor="text1"/>
-          <w:u w:val="single"/>
-        </w:rPr>
-        <w:t>TrackMe</w:t>
-      </w:r>
-      <w:r>
-        <w:rPr>
-          <w:i/>
-          <w:color w:val="000000" w:themeColor="text1"/>
-          <w:u w:val="single"/>
-        </w:rPr>
-        <w:t xml:space="preserve">. </w:t>
-      </w:r>
-      <w:r>
-        <w:rPr>
-          <w:color w:val="000000" w:themeColor="text1"/>
-        </w:rPr>
-        <w:t xml:space="preserve">He makes a quick search about </w:t>
-      </w:r>
-      <w:r>
-        <w:rPr>
-          <w:i/>
-          <w:color w:val="000000" w:themeColor="text1"/>
-          <w:u w:val="single"/>
-        </w:rPr>
-        <w:t>TrackMe</w:t>
-      </w:r>
-      <w:r>
-        <w:rPr>
-          <w:i/>
-          <w:color w:val="000000" w:themeColor="text1"/>
-          <w:u w:val="single"/>
-        </w:rPr>
-        <w:t xml:space="preserve"> </w:t>
-      </w:r>
-      <w:r>
-        <w:rPr>
-          <w:color w:val="000000" w:themeColor="text1"/>
-        </w:rPr>
-        <w:t xml:space="preserve">and registers to the application. After completing the registration, he follows the directions inside the application and clicks to the </w:t>
-      </w:r>
-      <w:r>
-        <w:rPr>
-          <w:color w:val="000000" w:themeColor="text1"/>
-          <w:u w:val="single"/>
-        </w:rPr>
-        <w:t>“Track4Run”</w:t>
-      </w:r>
-      <w:r>
-        <w:rPr>
-          <w:color w:val="000000" w:themeColor="text1"/>
-          <w:u w:val="single"/>
-        </w:rPr>
-        <w:t xml:space="preserve"> </w:t>
-      </w:r>
-      <w:r>
-        <w:rPr>
-          <w:color w:val="000000" w:themeColor="text1"/>
-        </w:rPr>
-        <w:t>option. Then, he provides code of the run that is given to him by the organizers of the run. After providing run code, the code is verified by the system and two options are listed for John Anderson,; whether he wants to enroll to run as a runner or whether he wants to be a spectator just for tracking the runners. Since, he wants to participate as a runner, he selects the first option. After this selection, system checks the starting time of the run with the current time in order to be sure that the run hasn’t already started. After this controlling process, system concludes that there is no problem with the timing and it successfully registers John Anderson to the run.</w:t>
-      </w:r>
-    </w:p>
-    <w:p>
-      <w:pPr>
-        <w:jc w:val="both"/>
-        <w:rPr>
-          <w:color w:val="000000" w:themeColor="text1"/>
-        </w:rPr>
-      </w:pPr>
       <w:bookmarkStart w:id="0" w:name="_GoBack"/>
       <w:bookmarkEnd w:id="0"/>
+    </w:p>
+    <w:p>
+      <w:pPr>
+        <w:jc w:val="both"/>
+        <w:rPr>
+          <w:color w:val="000000" w:themeColor="text1"/>
+        </w:rPr>
+      </w:pPr>
+    </w:p>
+    <w:p>
+      <w:pPr>
+        <w:jc w:val="both"/>
+        <w:rPr>
+          <w:color w:val="000000" w:themeColor="text1"/>
+        </w:rPr>
+      </w:pPr>
+      <w:r>
+        <w:rPr>
+          <w:color w:val="000000" w:themeColor="text1"/>
+        </w:rPr>
+        <w:t xml:space="preserve">John Anderson hears from his friends that </w:t>
+      </w:r>
+      <w:r>
+        <w:rPr>
+          <w:i/>
+          <w:color w:val="000000" w:themeColor="text1"/>
+        </w:rPr>
+        <w:t>“Milan Health Institution”</w:t>
+      </w:r>
+      <w:r>
+        <w:rPr>
+          <w:i/>
+          <w:color w:val="000000" w:themeColor="text1"/>
+        </w:rPr>
+        <w:t xml:space="preserve"> </w:t>
+      </w:r>
+      <w:r>
+        <w:rPr>
+          <w:color w:val="000000" w:themeColor="text1"/>
+        </w:rPr>
+        <w:t xml:space="preserve">is organizing a run for the Sunday morning. He is good at running, so he decides to participate to the run. Then, he learns that </w:t>
+      </w:r>
+      <w:r>
+        <w:rPr>
+          <w:i/>
+          <w:color w:val="000000" w:themeColor="text1"/>
+        </w:rPr>
+        <w:t>“Milan Health Institution”</w:t>
+      </w:r>
+      <w:r>
+        <w:rPr>
+          <w:i/>
+          <w:color w:val="000000" w:themeColor="text1"/>
+        </w:rPr>
+        <w:t xml:space="preserve"> </w:t>
+      </w:r>
+      <w:r>
+        <w:rPr>
+          <w:color w:val="000000" w:themeColor="text1"/>
+        </w:rPr>
+        <w:t xml:space="preserve">organizes this run from a service running on a popular application called as </w:t>
+      </w:r>
+      <w:proofErr w:type="spellStart"/>
+      <w:r>
+        <w:rPr>
+          <w:i/>
+          <w:color w:val="000000" w:themeColor="text1"/>
+          <w:u w:val="single"/>
+        </w:rPr>
+        <w:t>TrackMe</w:t>
+      </w:r>
+      <w:proofErr w:type="spellEnd"/>
+      <w:r>
+        <w:rPr>
+          <w:i/>
+          <w:color w:val="000000" w:themeColor="text1"/>
+          <w:u w:val="single"/>
+        </w:rPr>
+        <w:t xml:space="preserve"> </w:t>
+      </w:r>
+      <w:r>
+        <w:rPr>
+          <w:color w:val="000000" w:themeColor="text1"/>
+        </w:rPr>
+        <w:t xml:space="preserve">and in order to enroll to run, the first thing that he needs to do is to register for </w:t>
+      </w:r>
+      <w:proofErr w:type="spellStart"/>
+      <w:r>
+        <w:rPr>
+          <w:i/>
+          <w:color w:val="000000" w:themeColor="text1"/>
+          <w:u w:val="single"/>
+        </w:rPr>
+        <w:t>TrackMe</w:t>
+      </w:r>
+      <w:proofErr w:type="spellEnd"/>
+      <w:r>
+        <w:rPr>
+          <w:i/>
+          <w:color w:val="000000" w:themeColor="text1"/>
+          <w:u w:val="single"/>
+        </w:rPr>
+        <w:t xml:space="preserve">. </w:t>
+      </w:r>
+      <w:r>
+        <w:rPr>
+          <w:color w:val="000000" w:themeColor="text1"/>
+        </w:rPr>
+        <w:t xml:space="preserve">He makes a quick search about </w:t>
+      </w:r>
+      <w:proofErr w:type="spellStart"/>
+      <w:r>
+        <w:rPr>
+          <w:i/>
+          <w:color w:val="000000" w:themeColor="text1"/>
+          <w:u w:val="single"/>
+        </w:rPr>
+        <w:t>TrackMe</w:t>
+      </w:r>
+      <w:proofErr w:type="spellEnd"/>
+      <w:r>
+        <w:rPr>
+          <w:i/>
+          <w:color w:val="000000" w:themeColor="text1"/>
+          <w:u w:val="single"/>
+        </w:rPr>
+        <w:t xml:space="preserve"> </w:t>
+      </w:r>
+      <w:r>
+        <w:rPr>
+          <w:color w:val="000000" w:themeColor="text1"/>
+        </w:rPr>
+        <w:t xml:space="preserve">and registers to the application. After completing the registration, he follows the directions inside the application and clicks to the </w:t>
+      </w:r>
+      <w:r>
+        <w:rPr>
+          <w:color w:val="000000" w:themeColor="text1"/>
+          <w:u w:val="single"/>
+        </w:rPr>
+        <w:t>“Track4Run”</w:t>
+      </w:r>
+      <w:r>
+        <w:rPr>
+          <w:color w:val="000000" w:themeColor="text1"/>
+          <w:u w:val="single"/>
+        </w:rPr>
+        <w:t xml:space="preserve"> </w:t>
+      </w:r>
+      <w:r>
+        <w:rPr>
+          <w:color w:val="000000" w:themeColor="text1"/>
+        </w:rPr>
+        <w:t>option. Then, he provides code of the run that is given to him by the organizers of the run. After providing run code, the code is verified by the system and two options are listed for John Anderson,; whether he wants to enroll to run as a runner or whether he wants to be a spectator just for tracking the runners. Since, he wants to participate as a runner, he selects the first option. After this selection, system checks the starting time of the run with the current time in order to be sure that the run hasn’t already started. After this controlling process, system concludes that there is no problem with the timing and it successfully registers John Anderson to the run.</w:t>
+      </w:r>
+    </w:p>
+    <w:p>
+      <w:pPr>
+        <w:jc w:val="both"/>
+        <w:rPr>
+          <w:color w:val="000000" w:themeColor="text1"/>
+        </w:rPr>
+      </w:pPr>
+    </w:p>
+    <w:p>
+      <w:pPr>
+        <w:jc w:val="both"/>
+        <w:rPr>
+          <w:color w:val="000000" w:themeColor="text1"/>
+        </w:rPr>
+      </w:pPr>
+    </w:p>
+    <w:p>
+      <w:pPr>
+        <w:jc w:val="both"/>
+        <w:rPr>
+          <w:color w:val="FF0000"/>
+        </w:rPr>
+      </w:pPr>
+      <w:r>
+        <w:rPr>
+          <w:b/>
+          <w:color w:val="000000" w:themeColor="text1"/>
+          <w:u w:val="single"/>
+        </w:rPr>
+        <w:t xml:space="preserve">Scenario </w:t>
+      </w:r>
+      <w:r>
+        <w:rPr>
+          <w:b/>
+          <w:color w:val="000000" w:themeColor="text1"/>
+          <w:u w:val="single"/>
+        </w:rPr>
+        <w:t>6</w:t>
+      </w:r>
+      <w:r>
+        <w:rPr>
+          <w:color w:val="000000" w:themeColor="text1"/>
+        </w:rPr>
+        <w:tab/>
+      </w:r>
+      <w:r>
+        <w:rPr>
+          <w:color w:val="000000" w:themeColor="text1"/>
+        </w:rPr>
+        <w:tab/>
+      </w:r>
+      <w:r>
+        <w:rPr>
+          <w:color w:val="FF0000"/>
+        </w:rPr>
+        <w:t>(</w:t>
+      </w:r>
+      <w:r>
+        <w:rPr>
+          <w:color w:val="FF0000"/>
+        </w:rPr>
+        <w:t>Track4Run – spectate a run</w:t>
+      </w:r>
+      <w:r>
+        <w:rPr>
+          <w:color w:val="FF0000"/>
+        </w:rPr>
+        <w:t>)</w:t>
+      </w:r>
+    </w:p>
+    <w:p>
+      <w:pPr>
+        <w:jc w:val="both"/>
+        <w:rPr>
+          <w:color w:val="FF0000"/>
+        </w:rPr>
+      </w:pPr>
+    </w:p>
+    <w:p>
+      <w:pPr>
+        <w:jc w:val="both"/>
+        <w:rPr>
+          <w:color w:val="000000" w:themeColor="text1"/>
+        </w:rPr>
+      </w:pPr>
+      <w:r>
+        <w:rPr>
+          <w:color w:val="000000" w:themeColor="text1"/>
+        </w:rPr>
+        <w:t>A couple of students from “</w:t>
+      </w:r>
+      <w:proofErr w:type="spellStart"/>
+      <w:r>
+        <w:rPr>
+          <w:color w:val="000000" w:themeColor="text1"/>
+        </w:rPr>
+        <w:t>Polimi</w:t>
+      </w:r>
+      <w:proofErr w:type="spellEnd"/>
+      <w:r>
+        <w:rPr>
+          <w:color w:val="000000" w:themeColor="text1"/>
+        </w:rPr>
+        <w:t xml:space="preserve">” see an advertisement on street about a run that will be organized by a </w:t>
+      </w:r>
+      <w:proofErr w:type="spellStart"/>
+      <w:r>
+        <w:rPr>
+          <w:color w:val="000000" w:themeColor="text1"/>
+        </w:rPr>
+        <w:t>well known</w:t>
+      </w:r>
+      <w:proofErr w:type="spellEnd"/>
+      <w:r>
+        <w:rPr>
+          <w:color w:val="000000" w:themeColor="text1"/>
+        </w:rPr>
+        <w:t xml:space="preserve"> student organization. On the advertisement, they see a note saying that the run will be available for online spectating for the </w:t>
+      </w:r>
+      <w:proofErr w:type="spellStart"/>
+      <w:r>
+        <w:rPr>
+          <w:i/>
+          <w:color w:val="000000" w:themeColor="text1"/>
+        </w:rPr>
+        <w:t>TrackMe</w:t>
+      </w:r>
+      <w:proofErr w:type="spellEnd"/>
+      <w:r>
+        <w:rPr>
+          <w:i/>
+          <w:color w:val="000000" w:themeColor="text1"/>
+        </w:rPr>
+        <w:t xml:space="preserve"> </w:t>
+      </w:r>
+      <w:r>
+        <w:rPr>
+          <w:color w:val="000000" w:themeColor="text1"/>
+        </w:rPr>
+        <w:t xml:space="preserve"> users and they can use the given code to track the runners during the run. These students are already users of </w:t>
+      </w:r>
+      <w:proofErr w:type="spellStart"/>
+      <w:r>
+        <w:rPr>
+          <w:i/>
+          <w:color w:val="000000" w:themeColor="text1"/>
+        </w:rPr>
+        <w:t>TrackMe</w:t>
+      </w:r>
+      <w:proofErr w:type="spellEnd"/>
+      <w:r>
+        <w:rPr>
+          <w:i/>
+          <w:color w:val="000000" w:themeColor="text1"/>
+        </w:rPr>
+        <w:t xml:space="preserve">, </w:t>
+      </w:r>
+      <w:r>
+        <w:rPr>
+          <w:color w:val="000000" w:themeColor="text1"/>
+        </w:rPr>
+        <w:t xml:space="preserve">so they open the application and write down the given code. Then, they select the required option to spectate the run. After their selection, system checks the validity of the provided code, verifies it and </w:t>
+      </w:r>
+      <w:proofErr w:type="spellStart"/>
+      <w:r>
+        <w:rPr>
+          <w:color w:val="000000" w:themeColor="text1"/>
+        </w:rPr>
+        <w:t>tehn</w:t>
+      </w:r>
+      <w:proofErr w:type="spellEnd"/>
+      <w:r>
+        <w:rPr>
+          <w:color w:val="000000" w:themeColor="text1"/>
+        </w:rPr>
+        <w:t xml:space="preserve"> displays a map of the run which shows the position of the runners on the map. </w:t>
+      </w:r>
     </w:p>
     <w:sectPr>
       <w:pgSz w:w="11900" w:h="16840"/>

</xml_diff>